<commit_message>
Add Read Web And PW
</commit_message>
<xml_diff>
--- a/P_OO_Choix&Sources_dutoitrugu.docx
+++ b/P_OO_Choix&Sources_dutoitrugu.docx
@@ -289,9 +289,97 @@
       </w:r>
     </w:p>
     <w:p>
+      <w:pPr>
+        <w:tabs>
+          <w:tab w:val="left" w:pos="1185"/>
+        </w:tabs>
+        <w:rPr>
+          <w:b/>
+        </w:rPr>
+      </w:pPr>
+      <w:r>
+        <w:rPr>
+          <w:b/>
+        </w:rPr>
+        <w:t>PowerPoint :</w:t>
+      </w:r>
+    </w:p>
+    <w:p>
+      <w:pPr>
+        <w:tabs>
+          <w:tab w:val="left" w:pos="1185"/>
+        </w:tabs>
+      </w:pPr>
+      <w:r>
+        <w:t xml:space="preserve">Pour reprendre le texte d’un document PowerPoint j’ai </w:t>
+      </w:r>
+      <w:r>
+        <w:t>utilisé</w:t>
+      </w:r>
+      <w:r>
+        <w:t xml:space="preserve"> un code </w:t>
+      </w:r>
+      <w:r>
+        <w:t>provenant</w:t>
+      </w:r>
+      <w:r>
+        <w:t xml:space="preserve"> d’une Dll qui s’appelle « </w:t>
+      </w:r>
+      <w:proofErr w:type="spellStart"/>
+      <w:r>
+        <w:t>Microsoft</w:t>
+      </w:r>
+      <w:r>
+        <w:t>.Intero</w:t>
+      </w:r>
       <w:bookmarkStart w:id="0" w:name="_GoBack"/>
       <w:bookmarkEnd w:id="0"/>
-    </w:p>
+      <w:r>
+        <w:t>p</w:t>
+      </w:r>
+      <w:proofErr w:type="spellEnd"/>
+      <w:r>
+        <w:t> »</w:t>
+      </w:r>
+      <w:r>
+        <w:t>.</w:t>
+      </w:r>
+      <w:r>
+        <w:t xml:space="preserve"> Cela vas permettre d’utiliser des classes déjà fait pour interagir avec PowerPoint, par </w:t>
+      </w:r>
+      <w:r>
+        <w:t>la suite</w:t>
+      </w:r>
+      <w:r>
+        <w:t xml:space="preserve"> j’ai </w:t>
+      </w:r>
+      <w:r>
+        <w:t>utilisé</w:t>
+      </w:r>
+      <w:r>
+        <w:t xml:space="preserve"> un code trouver sur </w:t>
+      </w:r>
+      <w:r>
+        <w:t>(voir source ci-dessous)</w:t>
+      </w:r>
+      <w:r>
+        <w:t>.</w:t>
+      </w:r>
+    </w:p>
+    <w:p>
+      <w:pPr>
+        <w:tabs>
+          <w:tab w:val="left" w:pos="1185"/>
+        </w:tabs>
+      </w:pPr>
+      <w:r>
+        <w:t>Source :</w:t>
+      </w:r>
+      <w:r>
+        <w:t xml:space="preserve"> Plus trouvée…</w:t>
+      </w:r>
+    </w:p>
+    <w:p/>
     <w:sectPr>
       <w:headerReference w:type="default" r:id="rId9"/>
       <w:footerReference w:type="default" r:id="rId10"/>
@@ -367,10 +455,10 @@
               <w:alias w:val="Auteur "/>
               <w:tag w:val=""/>
               <w:id w:val="-1460340450"/>
-              <w:placeholder/>
               <w:dataBinding w:prefixMappings="xmlns:ns0='http://purl.org/dc/elements/1.1/' xmlns:ns1='http://schemas.openxmlformats.org/package/2006/metadata/core-properties' " w:xpath="/ns1:coreProperties[1]/ns0:creator[1]" w:storeItemID="{6C3C8BC8-F283-45AE-878A-BAB7291924A1}"/>
               <w:text/>
             </w:sdtPr>
+            <w:sdtEndPr/>
             <w:sdtContent>
               <w:r>
                 <w:t>Dutoit Ruiz Guillaume</w:t>
@@ -489,27 +577,14 @@
           <w:r>
             <w:t xml:space="preserve"> sur </w:t>
           </w:r>
-          <w:r>
-            <w:fldChar w:fldCharType="begin"/>
-          </w:r>
-          <w:r>
-            <w:instrText xml:space="preserve"> NUMPAGES   \* MERGEFORMAT </w:instrText>
-          </w:r>
-          <w:r>
-            <w:fldChar w:fldCharType="separate"/>
-          </w:r>
-          <w:r>
-            <w:rPr>
-              <w:noProof/>
-            </w:rPr>
-            <w:t>1</w:t>
-          </w:r>
-          <w:r>
-            <w:rPr>
-              <w:noProof/>
-            </w:rPr>
-            <w:fldChar w:fldCharType="end"/>
-          </w:r>
+          <w:fldSimple w:instr=" NUMPAGES   \* MERGEFORMAT ">
+            <w:r>
+              <w:rPr>
+                <w:noProof/>
+              </w:rPr>
+              <w:t>1</w:t>
+            </w:r>
+          </w:fldSimple>
         </w:p>
       </w:tc>
       <w:tc>
@@ -559,24 +634,14 @@
           <w:r>
             <w:t xml:space="preserve">Version 1 du </w:t>
           </w:r>
-          <w:r>
-            <w:fldChar w:fldCharType="begin"/>
-          </w:r>
-          <w:r>
-            <w:instrText xml:space="preserve"> DATE   \* MERGEFORMAT </w:instrText>
-          </w:r>
-          <w:r>
-            <w:fldChar w:fldCharType="separate"/>
-          </w:r>
-          <w:r>
-            <w:rPr>
-              <w:noProof/>
-            </w:rPr>
-            <w:t>13.02.2018</w:t>
-          </w:r>
-          <w:r>
-            <w:fldChar w:fldCharType="end"/>
-          </w:r>
+          <w:fldSimple w:instr=" DATE   \* MERGEFORMAT ">
+            <w:r>
+              <w:rPr>
+                <w:noProof/>
+              </w:rPr>
+              <w:t>06.03.2018</w:t>
+            </w:r>
+          </w:fldSimple>
           <w:r>
             <w:tab/>
           </w:r>
@@ -593,24 +658,14 @@
             <w:pStyle w:val="Pieddepage"/>
             <w:jc w:val="right"/>
           </w:pPr>
-          <w:r>
-            <w:fldChar w:fldCharType="begin"/>
-          </w:r>
-          <w:r>
-            <w:instrText xml:space="preserve"> FILENAME   \* MERGEFORMAT </w:instrText>
-          </w:r>
-          <w:r>
-            <w:fldChar w:fldCharType="separate"/>
-          </w:r>
-          <w:r>
-            <w:rPr>
-              <w:noProof/>
-            </w:rPr>
-            <w:t>Document18</w:t>
-          </w:r>
-          <w:r>
-            <w:fldChar w:fldCharType="end"/>
-          </w:r>
+          <w:fldSimple w:instr=" FILENAME   \* MERGEFORMAT ">
+            <w:r>
+              <w:rPr>
+                <w:noProof/>
+              </w:rPr>
+              <w:t>Document18</w:t>
+            </w:r>
+          </w:fldSimple>
         </w:p>
       </w:tc>
     </w:tr>
@@ -782,10 +837,10 @@
           <w:alias w:val="Titre "/>
           <w:tag w:val=""/>
           <w:id w:val="-699011232"/>
-          <w:placeholder/>
           <w:dataBinding w:prefixMappings="xmlns:ns0='http://purl.org/dc/elements/1.1/' xmlns:ns1='http://schemas.openxmlformats.org/package/2006/metadata/core-properties' " w:xpath="/ns1:coreProperties[1]/ns0:title[1]" w:storeItemID="{6C3C8BC8-F283-45AE-878A-BAB7291924A1}"/>
           <w:text/>
         </w:sdtPr>
+        <w:sdtEndPr/>
         <w:sdtContent>
           <w:tc>
             <w:tcPr>
@@ -1339,6 +1394,7 @@
   <w:style w:type="character" w:default="1" w:styleId="Policepardfaut">
     <w:name w:val="Default Paragraph Font"/>
     <w:uiPriority w:val="1"/>
+    <w:semiHidden/>
     <w:unhideWhenUsed/>
   </w:style>
   <w:style w:type="table" w:default="1" w:styleId="TableauNormal">

</xml_diff>